<commit_message>
too many to be listed
</commit_message>
<xml_diff>
--- a/doc/GDD.docx
+++ b/doc/GDD.docx
@@ -957,16 +957,7 @@
           <w:sz w:val="28"/>
           <w:szCs w:val="20"/>
         </w:rPr>
-        <w:t>Side-view battle map</w:t>
-      </w:r>
-      <w:r>
-        <w:rPr>
-          <w:rFonts w:eastAsia="Times New Roman" w:cstheme="minorHAnsi"/>
-          <w:color w:val="000000"/>
-          <w:sz w:val="28"/>
-          <w:szCs w:val="20"/>
-        </w:rPr>
-        <w:t xml:space="preserve"> with exciting animations</w:t>
+        <w:t>Side-view battle map with exciting animations</w:t>
       </w:r>
     </w:p>
     <w:p>
@@ -1541,6 +1532,7 @@
       <w:r>
         <w:rPr>
           <w:rFonts w:eastAsia="Times New Roman" w:cstheme="minorHAnsi"/>
+          <w:b/>
           <w:color w:val="000000"/>
           <w:sz w:val="28"/>
           <w:szCs w:val="20"/>
@@ -1567,58 +1559,25 @@
           <w:szCs w:val="20"/>
         </w:rPr>
         <w:tab/>
-      </w:r>
-      <w:r>
-        <w:rPr>
-          <w:rFonts w:eastAsia="Times New Roman" w:cstheme="minorHAnsi"/>
-          <w:color w:val="000000"/>
-          <w:sz w:val="28"/>
-          <w:szCs w:val="20"/>
-        </w:rPr>
-        <w:t>The graphic</w:t>
-      </w:r>
-      <w:r>
-        <w:rPr>
-          <w:rFonts w:eastAsia="Times New Roman" w:cstheme="minorHAnsi"/>
-          <w:color w:val="000000"/>
-          <w:sz w:val="28"/>
-          <w:szCs w:val="20"/>
-        </w:rPr>
-        <w:t xml:space="preserve"> of blackout</w:t>
-      </w:r>
-      <w:r>
-        <w:rPr>
-          <w:rFonts w:eastAsia="Times New Roman" w:cstheme="minorHAnsi"/>
-          <w:color w:val="000000"/>
-          <w:sz w:val="28"/>
-          <w:szCs w:val="20"/>
-        </w:rPr>
-        <w:t xml:space="preserve"> is 2D.</w:t>
-      </w:r>
-      <w:r>
-        <w:rPr>
-          <w:rFonts w:eastAsia="Times New Roman" w:cstheme="minorHAnsi"/>
-          <w:color w:val="000000"/>
-          <w:sz w:val="28"/>
-          <w:szCs w:val="20"/>
-        </w:rPr>
-        <w:t xml:space="preserve"> Rendering System in the game will use SFML2 as a graphic library. </w:t>
-      </w:r>
-    </w:p>
-    <w:p>
-      <w:pPr>
-        <w:shd w:val="clear" w:color="auto" w:fill="FFFFFF"/>
-        <w:spacing w:after="120" w:line="160" w:lineRule="atLeast"/>
-        <w:rPr>
-          <w:rFonts w:eastAsia="Times New Roman" w:cstheme="minorHAnsi"/>
-          <w:color w:val="000000"/>
-          <w:sz w:val="28"/>
-          <w:szCs w:val="20"/>
-        </w:rPr>
-      </w:pPr>
-      <w:r>
-        <w:rPr>
-          <w:rFonts w:eastAsia="Times New Roman" w:cstheme="minorHAnsi"/>
+        <w:t xml:space="preserve">The graphic of blackout is 2D. Rendering System in the game will use SFML2 as a graphic library. </w:t>
+      </w:r>
+    </w:p>
+    <w:p>
+      <w:pPr>
+        <w:shd w:val="clear" w:color="auto" w:fill="FFFFFF"/>
+        <w:spacing w:after="120" w:line="160" w:lineRule="atLeast"/>
+        <w:rPr>
+          <w:rFonts w:eastAsia="Times New Roman" w:cstheme="minorHAnsi"/>
+          <w:b/>
+          <w:color w:val="000000"/>
+          <w:sz w:val="28"/>
+          <w:szCs w:val="20"/>
+        </w:rPr>
+      </w:pPr>
+      <w:r>
+        <w:rPr>
+          <w:rFonts w:eastAsia="Times New Roman" w:cstheme="minorHAnsi"/>
+          <w:b/>
           <w:color w:val="000000"/>
           <w:sz w:val="28"/>
           <w:szCs w:val="20"/>
@@ -1990,14 +1949,16 @@
         <w:spacing w:after="120" w:line="160" w:lineRule="atLeast"/>
         <w:rPr>
           <w:rFonts w:eastAsia="Times New Roman" w:cstheme="minorHAnsi"/>
-          <w:color w:val="000000"/>
-          <w:sz w:val="28"/>
-          <w:szCs w:val="20"/>
-        </w:rPr>
-      </w:pPr>
-      <w:r>
-        <w:rPr>
-          <w:rFonts w:eastAsia="Times New Roman" w:cstheme="minorHAnsi"/>
+          <w:b/>
+          <w:color w:val="000000"/>
+          <w:sz w:val="28"/>
+          <w:szCs w:val="20"/>
+        </w:rPr>
+      </w:pPr>
+      <w:r>
+        <w:rPr>
+          <w:rFonts w:eastAsia="Times New Roman" w:cstheme="minorHAnsi"/>
+          <w:b/>
           <w:color w:val="000000"/>
           <w:sz w:val="28"/>
           <w:szCs w:val="20"/>
@@ -2023,6 +1984,62 @@
           <w:sz w:val="28"/>
           <w:szCs w:val="20"/>
         </w:rPr>
+        <w:tab/>
+        <w:t xml:space="preserve">The game characters are made with originality. In case some characters may looks like other characters from another games or movies, it’s just a coincidence. </w:t>
+      </w:r>
+      <w:r>
+        <w:rPr>
+          <w:rFonts w:eastAsia="Times New Roman" w:cstheme="minorHAnsi"/>
+          <w:color w:val="000000"/>
+          <w:sz w:val="28"/>
+          <w:szCs w:val="20"/>
+        </w:rPr>
+        <w:t xml:space="preserve">There are some game characters. There are 3 main playable </w:t>
+      </w:r>
+      <w:bookmarkStart w:id="0" w:name="_GoBack"/>
+      <w:bookmarkEnd w:id="0"/>
+      <w:r>
+        <w:rPr>
+          <w:rFonts w:eastAsia="Times New Roman" w:cstheme="minorHAnsi"/>
+          <w:color w:val="000000"/>
+          <w:sz w:val="28"/>
+          <w:szCs w:val="20"/>
+        </w:rPr>
+        <w:t xml:space="preserve">characters each with their own capability and there is also some NPC Characters such as strangers, merchant, etc.  </w:t>
+      </w:r>
+    </w:p>
+    <w:p>
+      <w:pPr>
+        <w:shd w:val="clear" w:color="auto" w:fill="FFFFFF"/>
+        <w:spacing w:after="120" w:line="160" w:lineRule="atLeast"/>
+        <w:rPr>
+          <w:rFonts w:eastAsia="Times New Roman" w:cstheme="minorHAnsi"/>
+          <w:color w:val="000000"/>
+          <w:sz w:val="28"/>
+          <w:szCs w:val="20"/>
+        </w:rPr>
+      </w:pPr>
+    </w:p>
+    <w:p>
+      <w:pPr>
+        <w:shd w:val="clear" w:color="auto" w:fill="FFFFFF"/>
+        <w:spacing w:after="120" w:line="160" w:lineRule="atLeast"/>
+        <w:rPr>
+          <w:rFonts w:eastAsia="Times New Roman" w:cstheme="minorHAnsi"/>
+          <w:b/>
+          <w:color w:val="000000"/>
+          <w:sz w:val="28"/>
+          <w:szCs w:val="20"/>
+        </w:rPr>
+      </w:pPr>
+      <w:r>
+        <w:rPr>
+          <w:rFonts w:eastAsia="Times New Roman" w:cstheme="minorHAnsi"/>
+          <w:b/>
+          <w:color w:val="000000"/>
+          <w:sz w:val="28"/>
+          <w:szCs w:val="20"/>
+        </w:rPr>
         <w:t>How do we create it?</w:t>
       </w:r>
     </w:p>
@@ -2030,16 +2047,53 @@
       <w:pPr>
         <w:shd w:val="clear" w:color="auto" w:fill="FFFFFF"/>
         <w:spacing w:after="120" w:line="160" w:lineRule="atLeast"/>
-        <w:rPr>
-          <w:rFonts w:eastAsia="Times New Roman" w:cstheme="minorHAnsi"/>
-          <w:color w:val="000000"/>
-          <w:sz w:val="28"/>
-          <w:szCs w:val="20"/>
-        </w:rPr>
-      </w:pPr>
-      <w:r>
-        <w:rPr>
-          <w:rFonts w:eastAsia="Times New Roman" w:cstheme="minorHAnsi"/>
+        <w:ind w:firstLine="720"/>
+        <w:rPr>
+          <w:rFonts w:eastAsia="Times New Roman" w:cstheme="minorHAnsi"/>
+          <w:color w:val="000000"/>
+          <w:sz w:val="28"/>
+          <w:szCs w:val="20"/>
+        </w:rPr>
+      </w:pPr>
+      <w:r>
+        <w:rPr>
+          <w:rFonts w:eastAsia="Times New Roman" w:cstheme="minorHAnsi"/>
+          <w:color w:val="000000"/>
+          <w:sz w:val="28"/>
+          <w:szCs w:val="20"/>
+        </w:rPr>
+        <w:t>We define the concept of each characters personality and personal data. Then we draw it based on what we have designed.</w:t>
+      </w:r>
+    </w:p>
+    <w:p>
+      <w:pPr>
+        <w:shd w:val="clear" w:color="auto" w:fill="FFFFFF"/>
+        <w:spacing w:after="120" w:line="160" w:lineRule="atLeast"/>
+        <w:ind w:firstLine="720"/>
+        <w:rPr>
+          <w:rFonts w:eastAsia="Times New Roman" w:cstheme="minorHAnsi"/>
+          <w:color w:val="000000"/>
+          <w:sz w:val="28"/>
+          <w:szCs w:val="20"/>
+        </w:rPr>
+      </w:pPr>
+    </w:p>
+    <w:p>
+      <w:pPr>
+        <w:shd w:val="clear" w:color="auto" w:fill="FFFFFF"/>
+        <w:spacing w:after="120" w:line="160" w:lineRule="atLeast"/>
+        <w:rPr>
+          <w:rFonts w:eastAsia="Times New Roman" w:cstheme="minorHAnsi"/>
+          <w:b/>
+          <w:color w:val="000000"/>
+          <w:sz w:val="28"/>
+          <w:szCs w:val="20"/>
+        </w:rPr>
+      </w:pPr>
+      <w:r>
+        <w:rPr>
+          <w:rFonts w:eastAsia="Times New Roman" w:cstheme="minorHAnsi"/>
+          <w:b/>
           <w:color w:val="000000"/>
           <w:sz w:val="28"/>
           <w:szCs w:val="20"/>
@@ -2049,6 +2103,71 @@
     </w:p>
     <w:p>
       <w:pPr>
+        <w:ind w:firstLine="720"/>
+        <w:rPr>
+          <w:rFonts w:eastAsia="Times New Roman" w:cstheme="minorHAnsi"/>
+          <w:color w:val="000000"/>
+          <w:sz w:val="28"/>
+          <w:szCs w:val="20"/>
+        </w:rPr>
+      </w:pPr>
+      <w:r>
+        <w:rPr>
+          <w:rFonts w:eastAsia="Times New Roman" w:cstheme="minorHAnsi"/>
+          <w:color w:val="000000"/>
+          <w:sz w:val="28"/>
+          <w:szCs w:val="20"/>
+        </w:rPr>
+        <w:t xml:space="preserve">Enemies and monsters </w:t>
+      </w:r>
+      <w:r>
+        <w:rPr>
+          <w:rFonts w:eastAsia="Times New Roman" w:cstheme="minorHAnsi"/>
+          <w:color w:val="000000"/>
+          <w:sz w:val="28"/>
+          <w:szCs w:val="20"/>
+        </w:rPr>
+        <w:t>in the game</w:t>
+      </w:r>
+      <w:r>
+        <w:rPr>
+          <w:rFonts w:eastAsia="Times New Roman" w:cstheme="minorHAnsi"/>
+          <w:color w:val="000000"/>
+          <w:sz w:val="28"/>
+          <w:szCs w:val="20"/>
+        </w:rPr>
+        <w:t xml:space="preserve"> are combinations of animals and super natural beings such as </w:t>
+      </w:r>
+      <w:r>
+        <w:rPr>
+          <w:rFonts w:eastAsia="Times New Roman" w:cstheme="minorHAnsi"/>
+          <w:color w:val="000000"/>
+          <w:sz w:val="28"/>
+          <w:szCs w:val="20"/>
+        </w:rPr>
+        <w:t xml:space="preserve">ghost and creatures in the dark. </w:t>
+      </w:r>
+      <w:r>
+        <w:rPr>
+          <w:rFonts w:eastAsia="Times New Roman" w:cstheme="minorHAnsi"/>
+          <w:color w:val="000000"/>
+          <w:sz w:val="28"/>
+          <w:szCs w:val="20"/>
+        </w:rPr>
+        <w:t xml:space="preserve">We try to make the monsters </w:t>
+      </w:r>
+      <w:r>
+        <w:rPr>
+          <w:rFonts w:eastAsia="Times New Roman" w:cstheme="minorHAnsi"/>
+          <w:color w:val="000000"/>
+          <w:sz w:val="28"/>
+          <w:szCs w:val="20"/>
+        </w:rPr>
+        <w:t xml:space="preserve">match the storyline as best as we could. </w:t>
+      </w:r>
+    </w:p>
+    <w:p>
+      <w:pPr>
         <w:rPr>
           <w:rFonts w:eastAsia="Times New Roman" w:cstheme="minorHAnsi"/>
           <w:color w:val="000000"/>
@@ -2068,23 +2187,32 @@
     </w:p>
     <w:p>
       <w:pPr>
-        <w:shd w:val="clear" w:color="auto" w:fill="FFFFFF"/>
-        <w:spacing w:after="120" w:line="160" w:lineRule="atLeast"/>
-        <w:rPr>
-          <w:rFonts w:eastAsia="Times New Roman" w:cstheme="minorHAnsi"/>
-          <w:color w:val="000000"/>
-          <w:sz w:val="28"/>
-          <w:szCs w:val="20"/>
-        </w:rPr>
-      </w:pPr>
-      <w:r>
-        <w:rPr>
-          <w:rFonts w:eastAsia="Times New Roman" w:cstheme="minorHAnsi"/>
-          <w:color w:val="000000"/>
-          <w:sz w:val="28"/>
-          <w:szCs w:val="20"/>
-        </w:rPr>
-        <w:lastRenderedPageBreak/>
+        <w:rPr>
+          <w:rFonts w:eastAsia="Times New Roman" w:cstheme="minorHAnsi"/>
+          <w:color w:val="000000"/>
+          <w:sz w:val="28"/>
+          <w:szCs w:val="20"/>
+        </w:rPr>
+      </w:pPr>
+    </w:p>
+    <w:p>
+      <w:pPr>
+        <w:shd w:val="clear" w:color="auto" w:fill="FFFFFF"/>
+        <w:spacing w:after="120" w:line="160" w:lineRule="atLeast"/>
+        <w:rPr>
+          <w:rFonts w:eastAsia="Times New Roman" w:cstheme="minorHAnsi"/>
+          <w:color w:val="000000"/>
+          <w:sz w:val="28"/>
+          <w:szCs w:val="20"/>
+        </w:rPr>
+      </w:pPr>
+      <w:r>
+        <w:rPr>
+          <w:rFonts w:eastAsia="Times New Roman" w:cstheme="minorHAnsi"/>
+          <w:color w:val="000000"/>
+          <w:sz w:val="28"/>
+          <w:szCs w:val="20"/>
+        </w:rPr>
         <w:t>User Interface</w:t>
       </w:r>
     </w:p>
@@ -2221,8 +2349,6 @@
         <w:lastRenderedPageBreak/>
         <w:t>This document is incomplete.</w:t>
       </w:r>
-      <w:bookmarkStart w:id="0" w:name="_GoBack"/>
-      <w:bookmarkEnd w:id="0"/>
     </w:p>
     <w:sectPr>
       <w:pgSz w:w="12240" w:h="15840"/>

</xml_diff>